<commit_message>
added .py script to break ebd into chunks
</commit_message>
<xml_diff>
--- a/Feathered_Invaders_Outline.docx
+++ b/Feathered_Invaders_Outline.docx
@@ -4,241 +4,31 @@
   <w:body>
     <w:p>
       <w:pPr>
-        <w:jc w:val="both"/>
-        <w:rPr>
+        <w:spacing w:before="100" w:beforeAutospacing="1" w:after="100" w:afterAutospacing="1" w:line="240" w:lineRule="auto"/>
+        <w:jc w:val="center"/>
+        <w:outlineLvl w:val="1"/>
+        <w:rPr>
+          <w:rFonts w:ascii="Times New Roman" w:eastAsia="Times New Roman" w:hAnsi="Times New Roman" w:cs="Times New Roman"/>
           <w:b/>
           <w:bCs/>
-        </w:rPr>
-      </w:pPr>
-      <w:r>
-        <w:t xml:space="preserve">Ideas: </w:t>
-      </w:r>
-      <w:r>
-        <w:rPr>
+          <w:kern w:val="0"/>
+          <w:sz w:val="44"/>
+          <w:szCs w:val="44"/>
+          <w14:ligatures w14:val="none"/>
+        </w:rPr>
+      </w:pPr>
+      <w:r>
+        <w:rPr>
+          <w:rFonts w:ascii="Times New Roman" w:eastAsia="Times New Roman" w:hAnsi="Times New Roman" w:cs="Times New Roman"/>
           <w:b/>
           <w:bCs/>
-        </w:rPr>
-        <w:t>1. Tracking Environmental or Wildlife Changes Over Time</w:t>
-      </w:r>
-    </w:p>
-    <w:p>
-      <w:pPr>
-        <w:jc w:val="both"/>
-      </w:pPr>
-      <w:r>
-        <w:rPr>
-          <w:b/>
-          <w:bCs/>
-        </w:rPr>
-        <w:t>Example Question:</w:t>
-      </w:r>
-      <w:r>
-        <w:t xml:space="preserve"> </w:t>
-      </w:r>
-      <w:r>
-        <w:rPr>
-          <w:i/>
-          <w:iCs/>
-        </w:rPr>
-        <w:t>How have urban development patterns and climate conditions affected a specific species’ population distribution over the last 20 years?</w:t>
-      </w:r>
-    </w:p>
-    <w:p>
-      <w:pPr>
-        <w:numPr>
-          <w:ilvl w:val="0"/>
-          <w:numId w:val="7"/>
-        </w:numPr>
-        <w:jc w:val="both"/>
-      </w:pPr>
-      <w:r>
-        <w:rPr>
-          <w:b/>
-          <w:bCs/>
-        </w:rPr>
-        <w:t>Datasets:</w:t>
-      </w:r>
-    </w:p>
-    <w:p>
-      <w:pPr>
-        <w:numPr>
-          <w:ilvl w:val="1"/>
-          <w:numId w:val="7"/>
-        </w:numPr>
-        <w:jc w:val="both"/>
-      </w:pPr>
-      <w:r>
-        <w:t>GBIF (Global Biodiversity Information Facility) species occurrence data.</w:t>
-      </w:r>
-    </w:p>
-    <w:p>
-      <w:pPr>
-        <w:numPr>
-          <w:ilvl w:val="1"/>
-          <w:numId w:val="7"/>
-        </w:numPr>
-        <w:jc w:val="both"/>
-      </w:pPr>
-      <w:r>
-        <w:t>NASA climate datasets (temperature, precipitation).</w:t>
-      </w:r>
-    </w:p>
-    <w:p>
-      <w:pPr>
-        <w:numPr>
-          <w:ilvl w:val="1"/>
-          <w:numId w:val="7"/>
-        </w:numPr>
-        <w:jc w:val="both"/>
-      </w:pPr>
-      <w:r>
-        <w:t>OpenStreetMap or other open geospatial development data.</w:t>
-      </w:r>
-    </w:p>
-    <w:p>
-      <w:pPr>
-        <w:numPr>
-          <w:ilvl w:val="0"/>
-          <w:numId w:val="7"/>
-        </w:numPr>
-        <w:jc w:val="both"/>
-      </w:pPr>
-      <w:r>
-        <w:rPr>
-          <w:b/>
-          <w:bCs/>
-        </w:rPr>
-        <w:t>Complexity:</w:t>
-      </w:r>
-    </w:p>
-    <w:p>
-      <w:pPr>
-        <w:numPr>
-          <w:ilvl w:val="1"/>
-          <w:numId w:val="7"/>
-        </w:numPr>
-        <w:jc w:val="both"/>
-      </w:pPr>
-      <w:r>
-        <w:t>Join species occurrence records with environmental metrics and urbanization data.</w:t>
-      </w:r>
-    </w:p>
-    <w:p>
-      <w:pPr>
-        <w:numPr>
-          <w:ilvl w:val="1"/>
-          <w:numId w:val="7"/>
-        </w:numPr>
-        <w:jc w:val="both"/>
-      </w:pPr>
-      <w:r>
-        <w:t>Use window functions to analyze trends over time.</w:t>
-      </w:r>
-    </w:p>
-    <w:p>
-      <w:pPr>
-        <w:numPr>
-          <w:ilvl w:val="1"/>
-          <w:numId w:val="7"/>
-        </w:numPr>
-        <w:jc w:val="both"/>
-      </w:pPr>
-      <w:r>
-        <w:t>Aggregate by regions, seasons, and habitat types.</w:t>
-      </w:r>
-    </w:p>
-    <w:p>
-      <w:pPr>
-        <w:numPr>
-          <w:ilvl w:val="1"/>
-          <w:numId w:val="7"/>
-        </w:numPr>
-        <w:jc w:val="both"/>
-      </w:pPr>
-      <w:r>
-        <w:t>Handle geospatial joins (PostGIS) to align sightings with climate grids.</w:t>
-      </w:r>
-    </w:p>
-    <w:p>
-      <w:pPr>
-        <w:numPr>
-          <w:ilvl w:val="0"/>
-          <w:numId w:val="7"/>
-        </w:numPr>
-        <w:jc w:val="both"/>
-      </w:pPr>
-      <w:r>
-        <w:rPr>
-          <w:b/>
-          <w:bCs/>
-        </w:rPr>
-        <w:t>Why it stands out:</w:t>
-      </w:r>
-      <w:r>
-        <w:t xml:space="preserve"> Rarely done in SQL-heavy portfolios — environmental analysis usually shows up in Python/R, so doing it in SQL is distinctive.</w:t>
-      </w:r>
-    </w:p>
-    <w:p>
-      <w:pPr>
-        <w:jc w:val="both"/>
-        <w:rPr>
-          <w:b/>
-          <w:bCs/>
-          <w:sz w:val="40"/>
-          <w:szCs w:val="40"/>
-        </w:rPr>
-      </w:pPr>
-      <w:r>
-        <w:rPr>
-          <w:b/>
-          <w:bCs/>
-          <w:sz w:val="40"/>
-          <w:szCs w:val="40"/>
-        </w:rPr>
-        <w:br w:type="page"/>
-      </w:r>
-    </w:p>
-    <w:p>
-      <w:pPr>
-        <w:spacing w:after="0"/>
-        <w:jc w:val="center"/>
-        <w:rPr>
-          <w:b/>
-          <w:bCs/>
-          <w:sz w:val="40"/>
-          <w:szCs w:val="40"/>
-        </w:rPr>
-      </w:pPr>
-      <w:r>
-        <w:rPr>
-          <w:b/>
-          <w:bCs/>
-          <w:sz w:val="40"/>
-          <w:szCs w:val="40"/>
-        </w:rPr>
-        <w:lastRenderedPageBreak/>
+          <w:kern w:val="0"/>
+          <w:sz w:val="44"/>
+          <w:szCs w:val="44"/>
+          <w14:ligatures w14:val="none"/>
+        </w:rPr>
         <w:t>Data Analysis Project</w:t>
       </w:r>
-    </w:p>
-    <w:p>
-      <w:pPr>
-        <w:spacing w:after="0"/>
-      </w:pPr>
-      <w:r>
-        <w:rPr>
-          <w:b/>
-          <w:bCs/>
-        </w:rPr>
-        <w:t>Goal:</w:t>
-      </w:r>
-      <w:r>
-        <w:t xml:space="preserve"> </w:t>
-      </w:r>
-    </w:p>
-    <w:p>
-      <w:pPr>
-        <w:spacing w:after="0"/>
-      </w:pPr>
     </w:p>
     <w:p>
       <w:pPr>
@@ -393,309 +183,35 @@
           <w:szCs w:val="36"/>
           <w14:ligatures w14:val="none"/>
         </w:rPr>
-        <w:t>Step 1 – Dataset Selection</w:t>
-      </w:r>
-    </w:p>
-    <w:p>
-      <w:pPr>
-        <w:spacing w:before="100" w:beforeAutospacing="1" w:after="100" w:afterAutospacing="1" w:line="240" w:lineRule="auto"/>
-        <w:rPr>
-          <w:rFonts w:ascii="Times New Roman" w:eastAsia="Times New Roman" w:hAnsi="Times New Roman" w:cs="Times New Roman"/>
-          <w:kern w:val="0"/>
-          <w14:ligatures w14:val="none"/>
-        </w:rPr>
-      </w:pPr>
+        <w:t xml:space="preserve">Feathered Invaders: An Exploration of Non-Native Birds in North </w:t>
+      </w:r>
+      <w:proofErr w:type="gramStart"/>
       <w:r>
         <w:rPr>
           <w:rFonts w:ascii="Times New Roman" w:eastAsia="Times New Roman" w:hAnsi="Times New Roman" w:cs="Times New Roman"/>
           <w:b/>
           <w:bCs/>
           <w:kern w:val="0"/>
-          <w14:ligatures w14:val="none"/>
-        </w:rPr>
-        <w:t>Primary source</w:t>
-      </w:r>
-      <w:r>
-        <w:rPr>
-          <w:rFonts w:ascii="Times New Roman" w:eastAsia="Times New Roman" w:hAnsi="Times New Roman" w:cs="Times New Roman"/>
-          <w:kern w:val="0"/>
-          <w14:ligatures w14:val="none"/>
-        </w:rPr>
-        <w:t>: eBird Basic Dataset (EBD)</w:t>
-      </w:r>
-    </w:p>
-    <w:p>
-      <w:pPr>
-        <w:numPr>
-          <w:ilvl w:val="0"/>
-          <w:numId w:val="12"/>
-        </w:numPr>
-        <w:spacing w:before="100" w:beforeAutospacing="1" w:after="100" w:afterAutospacing="1" w:line="240" w:lineRule="auto"/>
-        <w:rPr>
-          <w:rFonts w:ascii="Times New Roman" w:eastAsia="Times New Roman" w:hAnsi="Times New Roman" w:cs="Times New Roman"/>
-          <w:kern w:val="0"/>
-          <w14:ligatures w14:val="none"/>
-        </w:rPr>
-      </w:pPr>
-      <w:r>
-        <w:rPr>
-          <w:rFonts w:ascii="Times New Roman" w:eastAsia="Times New Roman" w:hAnsi="Times New Roman" w:cs="Times New Roman"/>
-          <w:kern w:val="0"/>
-          <w14:ligatures w14:val="none"/>
-        </w:rPr>
-        <w:t>Massive, real-world dataset with millions of bird sightings worldwide.</w:t>
-      </w:r>
-    </w:p>
-    <w:p>
-      <w:pPr>
-        <w:numPr>
-          <w:ilvl w:val="0"/>
-          <w:numId w:val="12"/>
-        </w:numPr>
-        <w:spacing w:before="100" w:beforeAutospacing="1" w:after="100" w:afterAutospacing="1" w:line="240" w:lineRule="auto"/>
-        <w:rPr>
-          <w:rFonts w:ascii="Times New Roman" w:eastAsia="Times New Roman" w:hAnsi="Times New Roman" w:cs="Times New Roman"/>
-          <w:kern w:val="0"/>
-          <w14:ligatures w14:val="none"/>
-        </w:rPr>
-      </w:pPr>
-      <w:r>
-        <w:rPr>
-          <w:rFonts w:ascii="Times New Roman" w:eastAsia="Times New Roman" w:hAnsi="Times New Roman" w:cs="Times New Roman"/>
-          <w:kern w:val="0"/>
-          <w14:ligatures w14:val="none"/>
-        </w:rPr>
-        <w:t>Includes:</w:t>
-      </w:r>
-    </w:p>
-    <w:p>
-      <w:pPr>
-        <w:numPr>
-          <w:ilvl w:val="1"/>
-          <w:numId w:val="12"/>
-        </w:numPr>
-        <w:spacing w:before="100" w:beforeAutospacing="1" w:after="100" w:afterAutospacing="1" w:line="240" w:lineRule="auto"/>
-        <w:rPr>
-          <w:rFonts w:ascii="Times New Roman" w:eastAsia="Times New Roman" w:hAnsi="Times New Roman" w:cs="Times New Roman"/>
-          <w:kern w:val="0"/>
-          <w14:ligatures w14:val="none"/>
-        </w:rPr>
-      </w:pPr>
-      <w:r>
-        <w:rPr>
-          <w:rFonts w:ascii="Times New Roman" w:eastAsia="Times New Roman" w:hAnsi="Times New Roman" w:cs="Times New Roman"/>
-          <w:kern w:val="0"/>
-          <w14:ligatures w14:val="none"/>
-        </w:rPr>
-        <w:t>Species name</w:t>
-      </w:r>
-    </w:p>
-    <w:p>
-      <w:pPr>
-        <w:numPr>
-          <w:ilvl w:val="1"/>
-          <w:numId w:val="12"/>
-        </w:numPr>
-        <w:spacing w:before="100" w:beforeAutospacing="1" w:after="100" w:afterAutospacing="1" w:line="240" w:lineRule="auto"/>
-        <w:rPr>
-          <w:rFonts w:ascii="Times New Roman" w:eastAsia="Times New Roman" w:hAnsi="Times New Roman" w:cs="Times New Roman"/>
-          <w:kern w:val="0"/>
-          <w14:ligatures w14:val="none"/>
-        </w:rPr>
-      </w:pPr>
-      <w:r>
-        <w:rPr>
-          <w:rFonts w:ascii="Times New Roman" w:eastAsia="Times New Roman" w:hAnsi="Times New Roman" w:cs="Times New Roman"/>
-          <w:kern w:val="0"/>
-          <w14:ligatures w14:val="none"/>
-        </w:rPr>
-        <w:t>Location (lat/long, county, state)</w:t>
-      </w:r>
-    </w:p>
-    <w:p>
-      <w:pPr>
-        <w:numPr>
-          <w:ilvl w:val="1"/>
-          <w:numId w:val="12"/>
-        </w:numPr>
-        <w:spacing w:before="100" w:beforeAutospacing="1" w:after="100" w:afterAutospacing="1" w:line="240" w:lineRule="auto"/>
-        <w:rPr>
-          <w:rFonts w:ascii="Times New Roman" w:eastAsia="Times New Roman" w:hAnsi="Times New Roman" w:cs="Times New Roman"/>
-          <w:kern w:val="0"/>
-          <w14:ligatures w14:val="none"/>
-        </w:rPr>
-      </w:pPr>
-      <w:r>
-        <w:rPr>
-          <w:rFonts w:ascii="Times New Roman" w:eastAsia="Times New Roman" w:hAnsi="Times New Roman" w:cs="Times New Roman"/>
-          <w:kern w:val="0"/>
-          <w14:ligatures w14:val="none"/>
-        </w:rPr>
-        <w:t>Date &amp; time</w:t>
-      </w:r>
-    </w:p>
-    <w:p>
-      <w:pPr>
-        <w:numPr>
-          <w:ilvl w:val="1"/>
-          <w:numId w:val="12"/>
-        </w:numPr>
-        <w:spacing w:before="100" w:beforeAutospacing="1" w:after="100" w:afterAutospacing="1" w:line="240" w:lineRule="auto"/>
-        <w:rPr>
-          <w:rFonts w:ascii="Times New Roman" w:eastAsia="Times New Roman" w:hAnsi="Times New Roman" w:cs="Times New Roman"/>
-          <w:kern w:val="0"/>
-          <w14:ligatures w14:val="none"/>
-        </w:rPr>
-      </w:pPr>
-      <w:r>
-        <w:rPr>
-          <w:rFonts w:ascii="Times New Roman" w:eastAsia="Times New Roman" w:hAnsi="Times New Roman" w:cs="Times New Roman"/>
-          <w:kern w:val="0"/>
-          <w14:ligatures w14:val="none"/>
-        </w:rPr>
-        <w:t>Observer effort (duration, distance traveled)</w:t>
-      </w:r>
-    </w:p>
-    <w:p>
-      <w:pPr>
-        <w:numPr>
-          <w:ilvl w:val="1"/>
-          <w:numId w:val="12"/>
-        </w:numPr>
-        <w:spacing w:before="100" w:beforeAutospacing="1" w:after="100" w:afterAutospacing="1" w:line="240" w:lineRule="auto"/>
-        <w:rPr>
-          <w:rFonts w:ascii="Times New Roman" w:eastAsia="Times New Roman" w:hAnsi="Times New Roman" w:cs="Times New Roman"/>
-          <w:kern w:val="0"/>
-          <w14:ligatures w14:val="none"/>
-        </w:rPr>
-      </w:pPr>
-      <w:r>
-        <w:rPr>
-          <w:rFonts w:ascii="Times New Roman" w:eastAsia="Times New Roman" w:hAnsi="Times New Roman" w:cs="Times New Roman"/>
-          <w:kern w:val="0"/>
-          <w14:ligatures w14:val="none"/>
-        </w:rPr>
-        <w:t>Count of individuals observed</w:t>
-      </w:r>
-    </w:p>
-    <w:p>
-      <w:pPr>
-        <w:spacing w:before="100" w:beforeAutospacing="1" w:after="100" w:afterAutospacing="1" w:line="240" w:lineRule="auto"/>
-        <w:rPr>
-          <w:rFonts w:ascii="Times New Roman" w:eastAsia="Times New Roman" w:hAnsi="Times New Roman" w:cs="Times New Roman"/>
-          <w:kern w:val="0"/>
-          <w14:ligatures w14:val="none"/>
-        </w:rPr>
-      </w:pPr>
+          <w:sz w:val="36"/>
+          <w:szCs w:val="36"/>
+          <w14:ligatures w14:val="none"/>
+        </w:rPr>
+        <w:t xml:space="preserve">America </w:t>
+      </w:r>
       <w:r>
         <w:rPr>
           <w:rFonts w:ascii="Times New Roman" w:eastAsia="Times New Roman" w:hAnsi="Times New Roman" w:cs="Times New Roman"/>
           <w:b/>
           <w:bCs/>
           <w:kern w:val="0"/>
-          <w14:ligatures w14:val="none"/>
-        </w:rPr>
-        <w:t>Alternate or complementary sources</w:t>
-      </w:r>
-      <w:r>
-        <w:rPr>
-          <w:rFonts w:ascii="Times New Roman" w:eastAsia="Times New Roman" w:hAnsi="Times New Roman" w:cs="Times New Roman"/>
-          <w:kern w:val="0"/>
-          <w14:ligatures w14:val="none"/>
-        </w:rPr>
-        <w:t>:</w:t>
-      </w:r>
-    </w:p>
-    <w:p>
-      <w:pPr>
-        <w:numPr>
-          <w:ilvl w:val="0"/>
-          <w:numId w:val="13"/>
-        </w:numPr>
-        <w:spacing w:before="100" w:beforeAutospacing="1" w:after="100" w:afterAutospacing="1" w:line="240" w:lineRule="auto"/>
-        <w:rPr>
-          <w:rFonts w:ascii="Times New Roman" w:eastAsia="Times New Roman" w:hAnsi="Times New Roman" w:cs="Times New Roman"/>
-          <w:kern w:val="0"/>
-          <w14:ligatures w14:val="none"/>
-        </w:rPr>
-      </w:pPr>
-      <w:r>
-        <w:rPr>
-          <w:rFonts w:ascii="Times New Roman" w:eastAsia="Times New Roman" w:hAnsi="Times New Roman" w:cs="Times New Roman"/>
-          <w:kern w:val="0"/>
-          <w14:ligatures w14:val="none"/>
-        </w:rPr>
-        <w:t>USGS Breeding Bird Survey – long-term trend data.</w:t>
-      </w:r>
-    </w:p>
-    <w:p>
-      <w:pPr>
-        <w:numPr>
-          <w:ilvl w:val="0"/>
-          <w:numId w:val="13"/>
-        </w:numPr>
-        <w:spacing w:before="100" w:beforeAutospacing="1" w:after="100" w:afterAutospacing="1" w:line="240" w:lineRule="auto"/>
-        <w:rPr>
-          <w:rFonts w:ascii="Times New Roman" w:eastAsia="Times New Roman" w:hAnsi="Times New Roman" w:cs="Times New Roman"/>
-          <w:kern w:val="0"/>
-          <w14:ligatures w14:val="none"/>
-        </w:rPr>
-      </w:pPr>
-      <w:r>
-        <w:rPr>
-          <w:rFonts w:ascii="Times New Roman" w:eastAsia="Times New Roman" w:hAnsi="Times New Roman" w:cs="Times New Roman"/>
-          <w:kern w:val="0"/>
-          <w14:ligatures w14:val="none"/>
-        </w:rPr>
-        <w:t>BirdLife International – species conservation status &amp; ranges.</w:t>
-      </w:r>
-    </w:p>
-    <w:p>
-      <w:pPr>
-        <w:numPr>
-          <w:ilvl w:val="0"/>
-          <w:numId w:val="13"/>
-        </w:numPr>
-        <w:spacing w:before="100" w:beforeAutospacing="1" w:after="100" w:afterAutospacing="1" w:line="240" w:lineRule="auto"/>
-        <w:rPr>
-          <w:rFonts w:ascii="Times New Roman" w:eastAsia="Times New Roman" w:hAnsi="Times New Roman" w:cs="Times New Roman"/>
-          <w:kern w:val="0"/>
-          <w14:ligatures w14:val="none"/>
-        </w:rPr>
-      </w:pPr>
-      <w:r>
-        <w:rPr>
-          <w:rFonts w:ascii="Times New Roman" w:eastAsia="Times New Roman" w:hAnsi="Times New Roman" w:cs="Times New Roman"/>
-          <w:kern w:val="0"/>
-          <w14:ligatures w14:val="none"/>
-        </w:rPr>
-        <w:t>NOAA Climate Data – for correlating sightings with temperature or precipitation.</w:t>
-      </w:r>
-    </w:p>
-    <w:p>
-      <w:pPr>
-        <w:spacing w:after="0" w:line="240" w:lineRule="auto"/>
-        <w:rPr>
-          <w:rFonts w:ascii="Times New Roman" w:eastAsia="Times New Roman" w:hAnsi="Times New Roman" w:cs="Times New Roman"/>
-          <w:kern w:val="0"/>
-          <w14:ligatures w14:val="none"/>
-        </w:rPr>
-      </w:pPr>
-      <w:r>
-        <w:rPr>
-          <w:rFonts w:ascii="Times New Roman" w:eastAsia="Times New Roman" w:hAnsi="Times New Roman" w:cs="Times New Roman"/>
-          <w:kern w:val="0"/>
-          <w14:ligatures w14:val="none"/>
-        </w:rPr>
-        <w:pict w14:anchorId="48E27504">
-          <v:rect id="_x0000_i1026" style="width:0;height:1.5pt" o:hralign="center" o:hrstd="t" o:hr="t" fillcolor="#a0a0a0" stroked="f"/>
-        </w:pict>
-      </w:r>
-    </w:p>
-    <w:p>
-      <w:pPr>
-        <w:spacing w:before="100" w:beforeAutospacing="1" w:after="100" w:afterAutospacing="1" w:line="240" w:lineRule="auto"/>
-        <w:outlineLvl w:val="1"/>
+          <w:sz w:val="36"/>
+          <w:szCs w:val="36"/>
+          <w14:ligatures w14:val="none"/>
+        </w:rPr>
+        <w:t xml:space="preserve"> —</w:t>
+      </w:r>
+      <w:proofErr w:type="gramEnd"/>
+      <w:r>
         <w:rPr>
           <w:rFonts w:ascii="Times New Roman" w:eastAsia="Times New Roman" w:hAnsi="Times New Roman" w:cs="Times New Roman"/>
           <w:b/>
@@ -705,1073 +221,7 @@
           <w:szCs w:val="36"/>
           <w14:ligatures w14:val="none"/>
         </w:rPr>
-      </w:pPr>
-      <w:r>
-        <w:rPr>
-          <w:rFonts w:ascii="Times New Roman" w:eastAsia="Times New Roman" w:hAnsi="Times New Roman" w:cs="Times New Roman"/>
-          <w:b/>
-          <w:bCs/>
-          <w:kern w:val="0"/>
-          <w:sz w:val="36"/>
-          <w:szCs w:val="36"/>
-          <w14:ligatures w14:val="none"/>
-        </w:rPr>
-        <w:t>Step 2 – Analysis Ideas</w:t>
-      </w:r>
-    </w:p>
-    <w:p>
-      <w:pPr>
-        <w:spacing w:before="100" w:beforeAutospacing="1" w:after="100" w:afterAutospacing="1" w:line="240" w:lineRule="auto"/>
-        <w:rPr>
-          <w:rFonts w:ascii="Times New Roman" w:eastAsia="Times New Roman" w:hAnsi="Times New Roman" w:cs="Times New Roman"/>
-          <w:kern w:val="0"/>
-          <w14:ligatures w14:val="none"/>
-        </w:rPr>
-      </w:pPr>
-      <w:r>
-        <w:rPr>
-          <w:rFonts w:ascii="Times New Roman" w:eastAsia="Times New Roman" w:hAnsi="Times New Roman" w:cs="Times New Roman"/>
-          <w:kern w:val="0"/>
-          <w14:ligatures w14:val="none"/>
-        </w:rPr>
-        <w:t>This lets you practice SQL, Python, and Power BI:</w:t>
-      </w:r>
-    </w:p>
-    <w:p>
-      <w:pPr>
-        <w:numPr>
-          <w:ilvl w:val="0"/>
-          <w:numId w:val="14"/>
-        </w:numPr>
-        <w:spacing w:before="100" w:beforeAutospacing="1" w:after="100" w:afterAutospacing="1" w:line="240" w:lineRule="auto"/>
-        <w:rPr>
-          <w:rFonts w:ascii="Times New Roman" w:eastAsia="Times New Roman" w:hAnsi="Times New Roman" w:cs="Times New Roman"/>
-          <w:kern w:val="0"/>
-          <w14:ligatures w14:val="none"/>
-        </w:rPr>
-      </w:pPr>
-      <w:r>
-        <w:rPr>
-          <w:rFonts w:ascii="Times New Roman" w:eastAsia="Times New Roman" w:hAnsi="Times New Roman" w:cs="Times New Roman"/>
-          <w:b/>
-          <w:bCs/>
-          <w:kern w:val="0"/>
-          <w14:ligatures w14:val="none"/>
-        </w:rPr>
-        <w:t>Seasonality patterns</w:t>
-      </w:r>
-      <w:r>
-        <w:rPr>
-          <w:rFonts w:ascii="Times New Roman" w:eastAsia="Times New Roman" w:hAnsi="Times New Roman" w:cs="Times New Roman"/>
-          <w:kern w:val="0"/>
-          <w14:ligatures w14:val="none"/>
-        </w:rPr>
-        <w:t xml:space="preserve"> – Which birds appear in specific states during specific months?</w:t>
-      </w:r>
-    </w:p>
-    <w:p>
-      <w:pPr>
-        <w:numPr>
-          <w:ilvl w:val="0"/>
-          <w:numId w:val="14"/>
-        </w:numPr>
-        <w:spacing w:before="100" w:beforeAutospacing="1" w:after="100" w:afterAutospacing="1" w:line="240" w:lineRule="auto"/>
-        <w:rPr>
-          <w:rFonts w:ascii="Times New Roman" w:eastAsia="Times New Roman" w:hAnsi="Times New Roman" w:cs="Times New Roman"/>
-          <w:kern w:val="0"/>
-          <w14:ligatures w14:val="none"/>
-        </w:rPr>
-      </w:pPr>
-      <w:r>
-        <w:rPr>
-          <w:rFonts w:ascii="Times New Roman" w:eastAsia="Times New Roman" w:hAnsi="Times New Roman" w:cs="Times New Roman"/>
-          <w:b/>
-          <w:bCs/>
-          <w:kern w:val="0"/>
-          <w14:ligatures w14:val="none"/>
-        </w:rPr>
-        <w:t>Migration timing shifts</w:t>
-      </w:r>
-      <w:r>
-        <w:rPr>
-          <w:rFonts w:ascii="Times New Roman" w:eastAsia="Times New Roman" w:hAnsi="Times New Roman" w:cs="Times New Roman"/>
-          <w:kern w:val="0"/>
-          <w14:ligatures w14:val="none"/>
-        </w:rPr>
-        <w:t xml:space="preserve"> – Compare arrival dates year-to-year for a target species.</w:t>
-      </w:r>
-    </w:p>
-    <w:p>
-      <w:pPr>
-        <w:numPr>
-          <w:ilvl w:val="0"/>
-          <w:numId w:val="14"/>
-        </w:numPr>
-        <w:spacing w:before="100" w:beforeAutospacing="1" w:after="100" w:afterAutospacing="1" w:line="240" w:lineRule="auto"/>
-        <w:rPr>
-          <w:rFonts w:ascii="Times New Roman" w:eastAsia="Times New Roman" w:hAnsi="Times New Roman" w:cs="Times New Roman"/>
-          <w:kern w:val="0"/>
-          <w14:ligatures w14:val="none"/>
-        </w:rPr>
-      </w:pPr>
-      <w:r>
-        <w:rPr>
-          <w:rFonts w:ascii="Times New Roman" w:eastAsia="Times New Roman" w:hAnsi="Times New Roman" w:cs="Times New Roman"/>
-          <w:b/>
-          <w:bCs/>
-          <w:kern w:val="0"/>
-          <w14:ligatures w14:val="none"/>
-        </w:rPr>
-        <w:t>Hotspot mapping</w:t>
-      </w:r>
-      <w:r>
-        <w:rPr>
-          <w:rFonts w:ascii="Times New Roman" w:eastAsia="Times New Roman" w:hAnsi="Times New Roman" w:cs="Times New Roman"/>
-          <w:kern w:val="0"/>
-          <w14:ligatures w14:val="none"/>
-        </w:rPr>
-        <w:t xml:space="preserve"> – Identify counties with highest diversity or rare species sightings.</w:t>
-      </w:r>
-    </w:p>
-    <w:p>
-      <w:pPr>
-        <w:numPr>
-          <w:ilvl w:val="0"/>
-          <w:numId w:val="14"/>
-        </w:numPr>
-        <w:spacing w:before="100" w:beforeAutospacing="1" w:after="100" w:afterAutospacing="1" w:line="240" w:lineRule="auto"/>
-        <w:rPr>
-          <w:rFonts w:ascii="Times New Roman" w:eastAsia="Times New Roman" w:hAnsi="Times New Roman" w:cs="Times New Roman"/>
-          <w:kern w:val="0"/>
-          <w14:ligatures w14:val="none"/>
-        </w:rPr>
-      </w:pPr>
-      <w:r>
-        <w:rPr>
-          <w:rFonts w:ascii="Times New Roman" w:eastAsia="Times New Roman" w:hAnsi="Times New Roman" w:cs="Times New Roman"/>
-          <w:b/>
-          <w:bCs/>
-          <w:kern w:val="0"/>
-          <w14:ligatures w14:val="none"/>
-        </w:rPr>
-        <w:t>Observation effort impact</w:t>
-      </w:r>
-      <w:r>
-        <w:rPr>
-          <w:rFonts w:ascii="Times New Roman" w:eastAsia="Times New Roman" w:hAnsi="Times New Roman" w:cs="Times New Roman"/>
-          <w:kern w:val="0"/>
-          <w14:ligatures w14:val="none"/>
-        </w:rPr>
-        <w:t xml:space="preserve"> – Does effort length affect number of species seen?</w:t>
-      </w:r>
-    </w:p>
-    <w:p>
-      <w:pPr>
-        <w:numPr>
-          <w:ilvl w:val="0"/>
-          <w:numId w:val="14"/>
-        </w:numPr>
-        <w:spacing w:before="100" w:beforeAutospacing="1" w:after="100" w:afterAutospacing="1" w:line="240" w:lineRule="auto"/>
-        <w:rPr>
-          <w:rFonts w:ascii="Times New Roman" w:eastAsia="Times New Roman" w:hAnsi="Times New Roman" w:cs="Times New Roman"/>
-          <w:kern w:val="0"/>
-          <w14:ligatures w14:val="none"/>
-        </w:rPr>
-      </w:pPr>
-      <w:r>
-        <w:rPr>
-          <w:rFonts w:ascii="Times New Roman" w:eastAsia="Times New Roman" w:hAnsi="Times New Roman" w:cs="Times New Roman"/>
-          <w:b/>
-          <w:bCs/>
-          <w:kern w:val="0"/>
-          <w14:ligatures w14:val="none"/>
-        </w:rPr>
-        <w:t>Threatened species trends</w:t>
-      </w:r>
-      <w:r>
-        <w:rPr>
-          <w:rFonts w:ascii="Times New Roman" w:eastAsia="Times New Roman" w:hAnsi="Times New Roman" w:cs="Times New Roman"/>
-          <w:kern w:val="0"/>
-          <w14:ligatures w14:val="none"/>
-        </w:rPr>
-        <w:t xml:space="preserve"> – Are rare birds becoming more or less frequent?</w:t>
-      </w:r>
-    </w:p>
-    <w:p>
-      <w:pPr>
-        <w:spacing w:after="0" w:line="240" w:lineRule="auto"/>
-        <w:rPr>
-          <w:rFonts w:ascii="Times New Roman" w:eastAsia="Times New Roman" w:hAnsi="Times New Roman" w:cs="Times New Roman"/>
-          <w:kern w:val="0"/>
-          <w14:ligatures w14:val="none"/>
-        </w:rPr>
-      </w:pPr>
-      <w:r>
-        <w:rPr>
-          <w:rFonts w:ascii="Times New Roman" w:eastAsia="Times New Roman" w:hAnsi="Times New Roman" w:cs="Times New Roman"/>
-          <w:kern w:val="0"/>
-          <w14:ligatures w14:val="none"/>
-        </w:rPr>
-        <w:pict w14:anchorId="32AFFE2F">
-          <v:rect id="_x0000_i1027" style="width:0;height:1.5pt" o:hralign="center" o:hrstd="t" o:hr="t" fillcolor="#a0a0a0" stroked="f"/>
-        </w:pict>
-      </w:r>
-    </w:p>
-    <w:p>
-      <w:pPr>
-        <w:spacing w:before="100" w:beforeAutospacing="1" w:after="100" w:afterAutospacing="1" w:line="240" w:lineRule="auto"/>
-        <w:outlineLvl w:val="1"/>
-        <w:rPr>
-          <w:rFonts w:ascii="Times New Roman" w:eastAsia="Times New Roman" w:hAnsi="Times New Roman" w:cs="Times New Roman"/>
-          <w:b/>
-          <w:bCs/>
-          <w:kern w:val="0"/>
-          <w:sz w:val="36"/>
-          <w:szCs w:val="36"/>
-          <w14:ligatures w14:val="none"/>
-        </w:rPr>
-      </w:pPr>
-      <w:r>
-        <w:rPr>
-          <w:rFonts w:ascii="Times New Roman" w:eastAsia="Times New Roman" w:hAnsi="Times New Roman" w:cs="Times New Roman"/>
-          <w:b/>
-          <w:bCs/>
-          <w:kern w:val="0"/>
-          <w:sz w:val="36"/>
-          <w:szCs w:val="36"/>
-          <w14:ligatures w14:val="none"/>
-        </w:rPr>
-        <w:lastRenderedPageBreak/>
-        <w:t>Step 3 – Data Workflow</w:t>
-      </w:r>
-    </w:p>
-    <w:p>
-      <w:pPr>
-        <w:spacing w:before="100" w:beforeAutospacing="1" w:after="100" w:afterAutospacing="1" w:line="240" w:lineRule="auto"/>
-        <w:rPr>
-          <w:rFonts w:ascii="Times New Roman" w:eastAsia="Times New Roman" w:hAnsi="Times New Roman" w:cs="Times New Roman"/>
-          <w:kern w:val="0"/>
-          <w14:ligatures w14:val="none"/>
-        </w:rPr>
-      </w:pPr>
-      <w:r>
-        <w:rPr>
-          <w:rFonts w:ascii="Times New Roman" w:eastAsia="Times New Roman" w:hAnsi="Times New Roman" w:cs="Times New Roman"/>
-          <w:kern w:val="0"/>
-          <w14:ligatures w14:val="none"/>
-        </w:rPr>
-        <w:t xml:space="preserve">You can structure the project so that you get </w:t>
-      </w:r>
-      <w:r>
-        <w:rPr>
-          <w:rFonts w:ascii="Times New Roman" w:eastAsia="Times New Roman" w:hAnsi="Times New Roman" w:cs="Times New Roman"/>
-          <w:b/>
-          <w:bCs/>
-          <w:kern w:val="0"/>
-          <w14:ligatures w14:val="none"/>
-        </w:rPr>
-        <w:t>SQL</w:t>
-      </w:r>
-      <w:r>
-        <w:rPr>
-          <w:rFonts w:ascii="Times New Roman" w:eastAsia="Times New Roman" w:hAnsi="Times New Roman" w:cs="Times New Roman"/>
-          <w:kern w:val="0"/>
-          <w14:ligatures w14:val="none"/>
-        </w:rPr>
-        <w:t xml:space="preserve"> and </w:t>
-      </w:r>
-      <w:r>
-        <w:rPr>
-          <w:rFonts w:ascii="Times New Roman" w:eastAsia="Times New Roman" w:hAnsi="Times New Roman" w:cs="Times New Roman"/>
-          <w:b/>
-          <w:bCs/>
-          <w:kern w:val="0"/>
-          <w14:ligatures w14:val="none"/>
-        </w:rPr>
-        <w:t>Power BI</w:t>
-      </w:r>
-      <w:r>
-        <w:rPr>
-          <w:rFonts w:ascii="Times New Roman" w:eastAsia="Times New Roman" w:hAnsi="Times New Roman" w:cs="Times New Roman"/>
-          <w:kern w:val="0"/>
-          <w14:ligatures w14:val="none"/>
-        </w:rPr>
-        <w:t xml:space="preserve"> experience:</w:t>
-      </w:r>
-    </w:p>
-    <w:p>
-      <w:pPr>
-        <w:numPr>
-          <w:ilvl w:val="0"/>
-          <w:numId w:val="15"/>
-        </w:numPr>
-        <w:spacing w:before="100" w:beforeAutospacing="1" w:after="100" w:afterAutospacing="1" w:line="240" w:lineRule="auto"/>
-        <w:rPr>
-          <w:rFonts w:ascii="Times New Roman" w:eastAsia="Times New Roman" w:hAnsi="Times New Roman" w:cs="Times New Roman"/>
-          <w:kern w:val="0"/>
-          <w14:ligatures w14:val="none"/>
-        </w:rPr>
-      </w:pPr>
-      <w:r>
-        <w:rPr>
-          <w:rFonts w:ascii="Times New Roman" w:eastAsia="Times New Roman" w:hAnsi="Times New Roman" w:cs="Times New Roman"/>
-          <w:b/>
-          <w:bCs/>
-          <w:kern w:val="0"/>
-          <w14:ligatures w14:val="none"/>
-        </w:rPr>
-        <w:t>Data extraction &amp; cleaning</w:t>
-      </w:r>
-    </w:p>
-    <w:p>
-      <w:pPr>
-        <w:numPr>
-          <w:ilvl w:val="1"/>
-          <w:numId w:val="15"/>
-        </w:numPr>
-        <w:spacing w:before="100" w:beforeAutospacing="1" w:after="100" w:afterAutospacing="1" w:line="240" w:lineRule="auto"/>
-        <w:rPr>
-          <w:rFonts w:ascii="Times New Roman" w:eastAsia="Times New Roman" w:hAnsi="Times New Roman" w:cs="Times New Roman"/>
-          <w:kern w:val="0"/>
-          <w14:ligatures w14:val="none"/>
-        </w:rPr>
-      </w:pPr>
-      <w:r>
-        <w:rPr>
-          <w:rFonts w:ascii="Times New Roman" w:eastAsia="Times New Roman" w:hAnsi="Times New Roman" w:cs="Times New Roman"/>
-          <w:kern w:val="0"/>
-          <w14:ligatures w14:val="none"/>
-        </w:rPr>
-        <w:t>Download CSV from eBird.</w:t>
-      </w:r>
-    </w:p>
-    <w:p>
-      <w:pPr>
-        <w:numPr>
-          <w:ilvl w:val="1"/>
-          <w:numId w:val="15"/>
-        </w:numPr>
-        <w:spacing w:before="100" w:beforeAutospacing="1" w:after="100" w:afterAutospacing="1" w:line="240" w:lineRule="auto"/>
-        <w:rPr>
-          <w:rFonts w:ascii="Times New Roman" w:eastAsia="Times New Roman" w:hAnsi="Times New Roman" w:cs="Times New Roman"/>
-          <w:kern w:val="0"/>
-          <w14:ligatures w14:val="none"/>
-        </w:rPr>
-      </w:pPr>
-      <w:r>
-        <w:rPr>
-          <w:rFonts w:ascii="Times New Roman" w:eastAsia="Times New Roman" w:hAnsi="Times New Roman" w:cs="Times New Roman"/>
-          <w:kern w:val="0"/>
-          <w14:ligatures w14:val="none"/>
-        </w:rPr>
-        <w:t>Clean using Python (pandas) to remove duplicates, standardize dates, and filter only U.S. records.</w:t>
-      </w:r>
-    </w:p>
-    <w:p>
-      <w:pPr>
-        <w:numPr>
-          <w:ilvl w:val="1"/>
-          <w:numId w:val="15"/>
-        </w:numPr>
-        <w:spacing w:before="100" w:beforeAutospacing="1" w:after="100" w:afterAutospacing="1" w:line="240" w:lineRule="auto"/>
-        <w:rPr>
-          <w:rFonts w:ascii="Times New Roman" w:eastAsia="Times New Roman" w:hAnsi="Times New Roman" w:cs="Times New Roman"/>
-          <w:kern w:val="0"/>
-          <w14:ligatures w14:val="none"/>
-        </w:rPr>
-      </w:pPr>
-      <w:r>
-        <w:rPr>
-          <w:rFonts w:ascii="Times New Roman" w:eastAsia="Times New Roman" w:hAnsi="Times New Roman" w:cs="Times New Roman"/>
-          <w:kern w:val="0"/>
-          <w14:ligatures w14:val="none"/>
-        </w:rPr>
-        <w:t>Create a smaller SQLite/PostgreSQL database for analysis.</w:t>
-      </w:r>
-    </w:p>
-    <w:p>
-      <w:pPr>
-        <w:numPr>
-          <w:ilvl w:val="0"/>
-          <w:numId w:val="15"/>
-        </w:numPr>
-        <w:spacing w:before="100" w:beforeAutospacing="1" w:after="100" w:afterAutospacing="1" w:line="240" w:lineRule="auto"/>
-        <w:rPr>
-          <w:rFonts w:ascii="Times New Roman" w:eastAsia="Times New Roman" w:hAnsi="Times New Roman" w:cs="Times New Roman"/>
-          <w:kern w:val="0"/>
-          <w14:ligatures w14:val="none"/>
-        </w:rPr>
-      </w:pPr>
-      <w:r>
-        <w:rPr>
-          <w:rFonts w:ascii="Times New Roman" w:eastAsia="Times New Roman" w:hAnsi="Times New Roman" w:cs="Times New Roman"/>
-          <w:b/>
-          <w:bCs/>
-          <w:kern w:val="0"/>
-          <w14:ligatures w14:val="none"/>
-        </w:rPr>
-        <w:t>SQL analysis</w:t>
-      </w:r>
-    </w:p>
-    <w:p>
-      <w:pPr>
-        <w:numPr>
-          <w:ilvl w:val="1"/>
-          <w:numId w:val="15"/>
-        </w:numPr>
-        <w:spacing w:before="100" w:beforeAutospacing="1" w:after="100" w:afterAutospacing="1" w:line="240" w:lineRule="auto"/>
-        <w:rPr>
-          <w:rFonts w:ascii="Times New Roman" w:eastAsia="Times New Roman" w:hAnsi="Times New Roman" w:cs="Times New Roman"/>
-          <w:kern w:val="0"/>
-          <w14:ligatures w14:val="none"/>
-        </w:rPr>
-      </w:pPr>
-      <w:r>
-        <w:rPr>
-          <w:rFonts w:ascii="Times New Roman" w:eastAsia="Times New Roman" w:hAnsi="Times New Roman" w:cs="Times New Roman"/>
-          <w:kern w:val="0"/>
-          <w14:ligatures w14:val="none"/>
-        </w:rPr>
-        <w:t>Run queries for key metrics (seasonal counts, top locations, effort vs. diversity).</w:t>
-      </w:r>
-    </w:p>
-    <w:p>
-      <w:pPr>
-        <w:numPr>
-          <w:ilvl w:val="1"/>
-          <w:numId w:val="15"/>
-        </w:numPr>
-        <w:spacing w:before="100" w:beforeAutospacing="1" w:after="100" w:afterAutospacing="1" w:line="240" w:lineRule="auto"/>
-        <w:rPr>
-          <w:rFonts w:ascii="Times New Roman" w:eastAsia="Times New Roman" w:hAnsi="Times New Roman" w:cs="Times New Roman"/>
-          <w:kern w:val="0"/>
-          <w14:ligatures w14:val="none"/>
-        </w:rPr>
-      </w:pPr>
-      <w:r>
-        <w:rPr>
-          <w:rFonts w:ascii="Times New Roman" w:eastAsia="Times New Roman" w:hAnsi="Times New Roman" w:cs="Times New Roman"/>
-          <w:kern w:val="0"/>
-          <w14:ligatures w14:val="none"/>
-        </w:rPr>
-        <w:t>Export query results as CSV for Power BI.</w:t>
-      </w:r>
-    </w:p>
-    <w:p>
-      <w:pPr>
-        <w:numPr>
-          <w:ilvl w:val="0"/>
-          <w:numId w:val="15"/>
-        </w:numPr>
-        <w:spacing w:before="100" w:beforeAutospacing="1" w:after="100" w:afterAutospacing="1" w:line="240" w:lineRule="auto"/>
-        <w:rPr>
-          <w:rFonts w:ascii="Times New Roman" w:eastAsia="Times New Roman" w:hAnsi="Times New Roman" w:cs="Times New Roman"/>
-          <w:kern w:val="0"/>
-          <w14:ligatures w14:val="none"/>
-        </w:rPr>
-      </w:pPr>
-      <w:r>
-        <w:rPr>
-          <w:rFonts w:ascii="Times New Roman" w:eastAsia="Times New Roman" w:hAnsi="Times New Roman" w:cs="Times New Roman"/>
-          <w:b/>
-          <w:bCs/>
-          <w:kern w:val="0"/>
-          <w14:ligatures w14:val="none"/>
-        </w:rPr>
-        <w:t>Power BI visualization</w:t>
-      </w:r>
-    </w:p>
-    <w:p>
-      <w:pPr>
-        <w:numPr>
-          <w:ilvl w:val="1"/>
-          <w:numId w:val="15"/>
-        </w:numPr>
-        <w:spacing w:before="100" w:beforeAutospacing="1" w:after="100" w:afterAutospacing="1" w:line="240" w:lineRule="auto"/>
-        <w:rPr>
-          <w:rFonts w:ascii="Times New Roman" w:eastAsia="Times New Roman" w:hAnsi="Times New Roman" w:cs="Times New Roman"/>
-          <w:kern w:val="0"/>
-          <w14:ligatures w14:val="none"/>
-        </w:rPr>
-      </w:pPr>
-      <w:r>
-        <w:rPr>
-          <w:rFonts w:ascii="Times New Roman" w:eastAsia="Times New Roman" w:hAnsi="Times New Roman" w:cs="Times New Roman"/>
-          <w:kern w:val="0"/>
-          <w14:ligatures w14:val="none"/>
-        </w:rPr>
-        <w:t xml:space="preserve">Create </w:t>
-      </w:r>
-      <w:r>
-        <w:rPr>
-          <w:rFonts w:ascii="Times New Roman" w:eastAsia="Times New Roman" w:hAnsi="Times New Roman" w:cs="Times New Roman"/>
-          <w:b/>
-          <w:bCs/>
-          <w:kern w:val="0"/>
-          <w14:ligatures w14:val="none"/>
-        </w:rPr>
-        <w:t>interactive maps</w:t>
-      </w:r>
-      <w:r>
-        <w:rPr>
-          <w:rFonts w:ascii="Times New Roman" w:eastAsia="Times New Roman" w:hAnsi="Times New Roman" w:cs="Times New Roman"/>
-          <w:kern w:val="0"/>
-          <w14:ligatures w14:val="none"/>
-        </w:rPr>
-        <w:t xml:space="preserve"> of sightings.</w:t>
-      </w:r>
-    </w:p>
-    <w:p>
-      <w:pPr>
-        <w:numPr>
-          <w:ilvl w:val="1"/>
-          <w:numId w:val="15"/>
-        </w:numPr>
-        <w:spacing w:before="100" w:beforeAutospacing="1" w:after="100" w:afterAutospacing="1" w:line="240" w:lineRule="auto"/>
-        <w:rPr>
-          <w:rFonts w:ascii="Times New Roman" w:eastAsia="Times New Roman" w:hAnsi="Times New Roman" w:cs="Times New Roman"/>
-          <w:kern w:val="0"/>
-          <w14:ligatures w14:val="none"/>
-        </w:rPr>
-      </w:pPr>
-      <w:r>
-        <w:rPr>
-          <w:rFonts w:ascii="Times New Roman" w:eastAsia="Times New Roman" w:hAnsi="Times New Roman" w:cs="Times New Roman"/>
-          <w:kern w:val="0"/>
-          <w14:ligatures w14:val="none"/>
-        </w:rPr>
-        <w:t xml:space="preserve">Add </w:t>
-      </w:r>
-      <w:r>
-        <w:rPr>
-          <w:rFonts w:ascii="Times New Roman" w:eastAsia="Times New Roman" w:hAnsi="Times New Roman" w:cs="Times New Roman"/>
-          <w:b/>
-          <w:bCs/>
-          <w:kern w:val="0"/>
-          <w14:ligatures w14:val="none"/>
-        </w:rPr>
-        <w:t>filter panels</w:t>
-      </w:r>
-      <w:r>
-        <w:rPr>
-          <w:rFonts w:ascii="Times New Roman" w:eastAsia="Times New Roman" w:hAnsi="Times New Roman" w:cs="Times New Roman"/>
-          <w:kern w:val="0"/>
-          <w14:ligatures w14:val="none"/>
-        </w:rPr>
-        <w:t xml:space="preserve"> for species, state, and date range.</w:t>
-      </w:r>
-    </w:p>
-    <w:p>
-      <w:pPr>
-        <w:numPr>
-          <w:ilvl w:val="1"/>
-          <w:numId w:val="15"/>
-        </w:numPr>
-        <w:spacing w:before="100" w:beforeAutospacing="1" w:after="100" w:afterAutospacing="1" w:line="240" w:lineRule="auto"/>
-        <w:rPr>
-          <w:rFonts w:ascii="Times New Roman" w:eastAsia="Times New Roman" w:hAnsi="Times New Roman" w:cs="Times New Roman"/>
-          <w:kern w:val="0"/>
-          <w14:ligatures w14:val="none"/>
-        </w:rPr>
-      </w:pPr>
-      <w:r>
-        <w:rPr>
-          <w:rFonts w:ascii="Times New Roman" w:eastAsia="Times New Roman" w:hAnsi="Times New Roman" w:cs="Times New Roman"/>
-          <w:kern w:val="0"/>
-          <w14:ligatures w14:val="none"/>
-        </w:rPr>
-        <w:t xml:space="preserve">Add </w:t>
-      </w:r>
-      <w:r>
-        <w:rPr>
-          <w:rFonts w:ascii="Times New Roman" w:eastAsia="Times New Roman" w:hAnsi="Times New Roman" w:cs="Times New Roman"/>
-          <w:b/>
-          <w:bCs/>
-          <w:kern w:val="0"/>
-          <w14:ligatures w14:val="none"/>
-        </w:rPr>
-        <w:t>time-series charts</w:t>
-      </w:r>
-      <w:r>
-        <w:rPr>
-          <w:rFonts w:ascii="Times New Roman" w:eastAsia="Times New Roman" w:hAnsi="Times New Roman" w:cs="Times New Roman"/>
-          <w:kern w:val="0"/>
-          <w14:ligatures w14:val="none"/>
-        </w:rPr>
-        <w:t xml:space="preserve"> for migration trends.</w:t>
-      </w:r>
-    </w:p>
-    <w:p>
-      <w:pPr>
-        <w:numPr>
-          <w:ilvl w:val="1"/>
-          <w:numId w:val="15"/>
-        </w:numPr>
-        <w:spacing w:before="100" w:beforeAutospacing="1" w:after="100" w:afterAutospacing="1" w:line="240" w:lineRule="auto"/>
-        <w:rPr>
-          <w:rFonts w:ascii="Times New Roman" w:eastAsia="Times New Roman" w:hAnsi="Times New Roman" w:cs="Times New Roman"/>
-          <w:kern w:val="0"/>
-          <w14:ligatures w14:val="none"/>
-        </w:rPr>
-      </w:pPr>
-      <w:r>
-        <w:rPr>
-          <w:rFonts w:ascii="Times New Roman" w:eastAsia="Times New Roman" w:hAnsi="Times New Roman" w:cs="Times New Roman"/>
-          <w:kern w:val="0"/>
-          <w14:ligatures w14:val="none"/>
-        </w:rPr>
-        <w:t xml:space="preserve">Include </w:t>
-      </w:r>
-      <w:r>
-        <w:rPr>
-          <w:rFonts w:ascii="Times New Roman" w:eastAsia="Times New Roman" w:hAnsi="Times New Roman" w:cs="Times New Roman"/>
-          <w:b/>
-          <w:bCs/>
-          <w:kern w:val="0"/>
-          <w14:ligatures w14:val="none"/>
-        </w:rPr>
-        <w:t>species profile pages</w:t>
-      </w:r>
-      <w:r>
-        <w:rPr>
-          <w:rFonts w:ascii="Times New Roman" w:eastAsia="Times New Roman" w:hAnsi="Times New Roman" w:cs="Times New Roman"/>
-          <w:kern w:val="0"/>
-          <w14:ligatures w14:val="none"/>
-        </w:rPr>
-        <w:t xml:space="preserve"> with images and key stats.</w:t>
-      </w:r>
-    </w:p>
-    <w:p>
-      <w:pPr>
-        <w:spacing w:after="0" w:line="240" w:lineRule="auto"/>
-        <w:rPr>
-          <w:rFonts w:ascii="Times New Roman" w:eastAsia="Times New Roman" w:hAnsi="Times New Roman" w:cs="Times New Roman"/>
-          <w:kern w:val="0"/>
-          <w14:ligatures w14:val="none"/>
-        </w:rPr>
-      </w:pPr>
-      <w:r>
-        <w:rPr>
-          <w:rFonts w:ascii="Times New Roman" w:eastAsia="Times New Roman" w:hAnsi="Times New Roman" w:cs="Times New Roman"/>
-          <w:kern w:val="0"/>
-          <w14:ligatures w14:val="none"/>
-        </w:rPr>
-        <w:pict w14:anchorId="24B721D9">
-          <v:rect id="_x0000_i1028" style="width:0;height:1.5pt" o:hralign="center" o:hrstd="t" o:hr="t" fillcolor="#a0a0a0" stroked="f"/>
-        </w:pict>
-      </w:r>
-    </w:p>
-    <w:p>
-      <w:pPr>
-        <w:spacing w:before="100" w:beforeAutospacing="1" w:after="100" w:afterAutospacing="1" w:line="240" w:lineRule="auto"/>
-        <w:outlineLvl w:val="1"/>
-        <w:rPr>
-          <w:rFonts w:ascii="Times New Roman" w:eastAsia="Times New Roman" w:hAnsi="Times New Roman" w:cs="Times New Roman"/>
-          <w:b/>
-          <w:bCs/>
-          <w:kern w:val="0"/>
-          <w:sz w:val="36"/>
-          <w:szCs w:val="36"/>
-          <w14:ligatures w14:val="none"/>
-        </w:rPr>
-      </w:pPr>
-      <w:r>
-        <w:rPr>
-          <w:rFonts w:ascii="Times New Roman" w:eastAsia="Times New Roman" w:hAnsi="Times New Roman" w:cs="Times New Roman"/>
-          <w:b/>
-          <w:bCs/>
-          <w:kern w:val="0"/>
-          <w:sz w:val="36"/>
-          <w:szCs w:val="36"/>
-          <w14:ligatures w14:val="none"/>
-        </w:rPr>
-        <w:t>Step 4 – Deliverables for Portfolio</w:t>
-      </w:r>
-    </w:p>
-    <w:p>
-      <w:pPr>
-        <w:numPr>
-          <w:ilvl w:val="0"/>
-          <w:numId w:val="16"/>
-        </w:numPr>
-        <w:spacing w:before="100" w:beforeAutospacing="1" w:after="100" w:afterAutospacing="1" w:line="240" w:lineRule="auto"/>
-        <w:rPr>
-          <w:rFonts w:ascii="Times New Roman" w:eastAsia="Times New Roman" w:hAnsi="Times New Roman" w:cs="Times New Roman"/>
-          <w:kern w:val="0"/>
-          <w14:ligatures w14:val="none"/>
-        </w:rPr>
-      </w:pPr>
-      <w:r>
-        <w:rPr>
-          <w:rFonts w:ascii="Times New Roman" w:eastAsia="Times New Roman" w:hAnsi="Times New Roman" w:cs="Times New Roman"/>
-          <w:b/>
-          <w:bCs/>
-          <w:kern w:val="0"/>
-          <w14:ligatures w14:val="none"/>
-        </w:rPr>
-        <w:t>GitHub repo</w:t>
-      </w:r>
-      <w:r>
-        <w:rPr>
-          <w:rFonts w:ascii="Times New Roman" w:eastAsia="Times New Roman" w:hAnsi="Times New Roman" w:cs="Times New Roman"/>
-          <w:kern w:val="0"/>
-          <w14:ligatures w14:val="none"/>
-        </w:rPr>
-        <w:t xml:space="preserve"> with:</w:t>
-      </w:r>
-    </w:p>
-    <w:p>
-      <w:pPr>
-        <w:numPr>
-          <w:ilvl w:val="1"/>
-          <w:numId w:val="16"/>
-        </w:numPr>
-        <w:spacing w:before="100" w:beforeAutospacing="1" w:after="100" w:afterAutospacing="1" w:line="240" w:lineRule="auto"/>
-        <w:rPr>
-          <w:rFonts w:ascii="Times New Roman" w:eastAsia="Times New Roman" w:hAnsi="Times New Roman" w:cs="Times New Roman"/>
-          <w:kern w:val="0"/>
-          <w14:ligatures w14:val="none"/>
-        </w:rPr>
-      </w:pPr>
-      <w:r>
-        <w:rPr>
-          <w:rFonts w:ascii="Times New Roman" w:eastAsia="Times New Roman" w:hAnsi="Times New Roman" w:cs="Times New Roman"/>
-          <w:kern w:val="0"/>
-          <w14:ligatures w14:val="none"/>
-        </w:rPr>
-        <w:t>Raw &amp; cleaned data samples</w:t>
-      </w:r>
-    </w:p>
-    <w:p>
-      <w:pPr>
-        <w:numPr>
-          <w:ilvl w:val="1"/>
-          <w:numId w:val="16"/>
-        </w:numPr>
-        <w:spacing w:before="100" w:beforeAutospacing="1" w:after="100" w:afterAutospacing="1" w:line="240" w:lineRule="auto"/>
-        <w:rPr>
-          <w:rFonts w:ascii="Times New Roman" w:eastAsia="Times New Roman" w:hAnsi="Times New Roman" w:cs="Times New Roman"/>
-          <w:kern w:val="0"/>
-          <w14:ligatures w14:val="none"/>
-        </w:rPr>
-      </w:pPr>
-      <w:r>
-        <w:rPr>
-          <w:rFonts w:ascii="Times New Roman" w:eastAsia="Times New Roman" w:hAnsi="Times New Roman" w:cs="Times New Roman"/>
-          <w:kern w:val="0"/>
-          <w14:ligatures w14:val="none"/>
-        </w:rPr>
-        <w:t>SQL scripts</w:t>
-      </w:r>
-    </w:p>
-    <w:p>
-      <w:pPr>
-        <w:numPr>
-          <w:ilvl w:val="1"/>
-          <w:numId w:val="16"/>
-        </w:numPr>
-        <w:spacing w:before="100" w:beforeAutospacing="1" w:after="100" w:afterAutospacing="1" w:line="240" w:lineRule="auto"/>
-        <w:rPr>
-          <w:rFonts w:ascii="Times New Roman" w:eastAsia="Times New Roman" w:hAnsi="Times New Roman" w:cs="Times New Roman"/>
-          <w:kern w:val="0"/>
-          <w14:ligatures w14:val="none"/>
-        </w:rPr>
-      </w:pPr>
-      <w:r>
-        <w:rPr>
-          <w:rFonts w:ascii="Times New Roman" w:eastAsia="Times New Roman" w:hAnsi="Times New Roman" w:cs="Times New Roman"/>
-          <w:kern w:val="0"/>
-          <w14:ligatures w14:val="none"/>
-        </w:rPr>
-        <w:t>Python notebook for data prep</w:t>
-      </w:r>
-    </w:p>
-    <w:p>
-      <w:pPr>
-        <w:numPr>
-          <w:ilvl w:val="1"/>
-          <w:numId w:val="16"/>
-        </w:numPr>
-        <w:spacing w:before="100" w:beforeAutospacing="1" w:after="100" w:afterAutospacing="1" w:line="240" w:lineRule="auto"/>
-        <w:rPr>
-          <w:rFonts w:ascii="Times New Roman" w:eastAsia="Times New Roman" w:hAnsi="Times New Roman" w:cs="Times New Roman"/>
-          <w:kern w:val="0"/>
-          <w14:ligatures w14:val="none"/>
-        </w:rPr>
-      </w:pPr>
-      <w:r>
-        <w:rPr>
-          <w:rFonts w:ascii="Times New Roman" w:eastAsia="Times New Roman" w:hAnsi="Times New Roman" w:cs="Times New Roman"/>
-          <w:kern w:val="0"/>
-          <w14:ligatures w14:val="none"/>
-        </w:rPr>
-        <w:t>Documentation explaining your methodology</w:t>
-      </w:r>
-    </w:p>
-    <w:p>
-      <w:pPr>
-        <w:numPr>
-          <w:ilvl w:val="0"/>
-          <w:numId w:val="16"/>
-        </w:numPr>
-        <w:spacing w:before="100" w:beforeAutospacing="1" w:after="100" w:afterAutospacing="1" w:line="240" w:lineRule="auto"/>
-        <w:rPr>
-          <w:rFonts w:ascii="Times New Roman" w:eastAsia="Times New Roman" w:hAnsi="Times New Roman" w:cs="Times New Roman"/>
-          <w:kern w:val="0"/>
-          <w14:ligatures w14:val="none"/>
-        </w:rPr>
-      </w:pPr>
-      <w:r>
-        <w:rPr>
-          <w:rFonts w:ascii="Times New Roman" w:eastAsia="Times New Roman" w:hAnsi="Times New Roman" w:cs="Times New Roman"/>
-          <w:b/>
-          <w:bCs/>
-          <w:kern w:val="0"/>
-          <w14:ligatures w14:val="none"/>
-        </w:rPr>
-        <w:t>Power BI dashboard</w:t>
-      </w:r>
-      <w:r>
-        <w:rPr>
-          <w:rFonts w:ascii="Times New Roman" w:eastAsia="Times New Roman" w:hAnsi="Times New Roman" w:cs="Times New Roman"/>
-          <w:kern w:val="0"/>
-          <w14:ligatures w14:val="none"/>
-        </w:rPr>
-        <w:t xml:space="preserve"> (public link or screenshots/GIFs if privacy is an issue).</w:t>
-      </w:r>
-    </w:p>
-    <w:p>
-      <w:pPr>
-        <w:numPr>
-          <w:ilvl w:val="0"/>
-          <w:numId w:val="16"/>
-        </w:numPr>
-        <w:spacing w:before="100" w:beforeAutospacing="1" w:after="100" w:afterAutospacing="1" w:line="240" w:lineRule="auto"/>
-        <w:rPr>
-          <w:rFonts w:ascii="Times New Roman" w:eastAsia="Times New Roman" w:hAnsi="Times New Roman" w:cs="Times New Roman"/>
-          <w:kern w:val="0"/>
-          <w14:ligatures w14:val="none"/>
-        </w:rPr>
-      </w:pPr>
-      <w:r>
-        <w:rPr>
-          <w:rFonts w:ascii="Times New Roman" w:eastAsia="Times New Roman" w:hAnsi="Times New Roman" w:cs="Times New Roman"/>
-          <w:b/>
-          <w:bCs/>
-          <w:kern w:val="0"/>
-          <w14:ligatures w14:val="none"/>
-        </w:rPr>
-        <w:t>Blog post / README summary</w:t>
-      </w:r>
-      <w:r>
-        <w:rPr>
-          <w:rFonts w:ascii="Times New Roman" w:eastAsia="Times New Roman" w:hAnsi="Times New Roman" w:cs="Times New Roman"/>
-          <w:kern w:val="0"/>
-          <w14:ligatures w14:val="none"/>
-        </w:rPr>
-        <w:t xml:space="preserve"> explaining key findings, challenges, and skills demonstrated.</w:t>
-      </w:r>
-    </w:p>
-    <w:p>
-      <w:pPr>
-        <w:spacing w:after="0" w:line="240" w:lineRule="auto"/>
-        <w:rPr>
-          <w:rFonts w:ascii="Times New Roman" w:eastAsia="Times New Roman" w:hAnsi="Times New Roman" w:cs="Times New Roman"/>
-          <w:kern w:val="0"/>
-          <w14:ligatures w14:val="none"/>
-        </w:rPr>
-      </w:pPr>
-      <w:r>
-        <w:rPr>
-          <w:rFonts w:ascii="Times New Roman" w:eastAsia="Times New Roman" w:hAnsi="Times New Roman" w:cs="Times New Roman"/>
-          <w:kern w:val="0"/>
-          <w14:ligatures w14:val="none"/>
-        </w:rPr>
-        <w:pict w14:anchorId="209A5455">
-          <v:rect id="_x0000_i1029" style="width:0;height:1.5pt" o:hralign="center" o:hrstd="t" o:hr="t" fillcolor="#a0a0a0" stroked="f"/>
-        </w:pict>
-      </w:r>
-    </w:p>
-    <w:p>
-      <w:pPr>
-        <w:spacing w:before="100" w:beforeAutospacing="1" w:after="100" w:afterAutospacing="1" w:line="240" w:lineRule="auto"/>
-        <w:outlineLvl w:val="1"/>
-        <w:rPr>
-          <w:rFonts w:ascii="Times New Roman" w:eastAsia="Times New Roman" w:hAnsi="Times New Roman" w:cs="Times New Roman"/>
-          <w:b/>
-          <w:bCs/>
-          <w:kern w:val="0"/>
-          <w:sz w:val="36"/>
-          <w:szCs w:val="36"/>
-          <w14:ligatures w14:val="none"/>
-        </w:rPr>
-      </w:pPr>
-      <w:r>
-        <w:rPr>
-          <w:rFonts w:ascii="Times New Roman" w:eastAsia="Times New Roman" w:hAnsi="Times New Roman" w:cs="Times New Roman"/>
-          <w:b/>
-          <w:bCs/>
-          <w:kern w:val="0"/>
-          <w:sz w:val="36"/>
-          <w:szCs w:val="36"/>
-          <w14:ligatures w14:val="none"/>
-        </w:rPr>
-        <w:t>Step 5 – Skills You’ll Demonstrate</w:t>
-      </w:r>
-    </w:p>
-    <w:p>
-      <w:pPr>
-        <w:numPr>
-          <w:ilvl w:val="0"/>
-          <w:numId w:val="17"/>
-        </w:numPr>
-        <w:spacing w:before="100" w:beforeAutospacing="1" w:after="100" w:afterAutospacing="1" w:line="240" w:lineRule="auto"/>
-        <w:rPr>
-          <w:rFonts w:ascii="Times New Roman" w:eastAsia="Times New Roman" w:hAnsi="Times New Roman" w:cs="Times New Roman"/>
-          <w:kern w:val="0"/>
-          <w14:ligatures w14:val="none"/>
-        </w:rPr>
-      </w:pPr>
-      <w:r>
-        <w:rPr>
-          <w:rFonts w:ascii="Times New Roman" w:eastAsia="Times New Roman" w:hAnsi="Times New Roman" w:cs="Times New Roman"/>
-          <w:kern w:val="0"/>
-          <w14:ligatures w14:val="none"/>
-        </w:rPr>
-        <w:t>SQL querying and optimization</w:t>
-      </w:r>
-    </w:p>
-    <w:p>
-      <w:pPr>
-        <w:numPr>
-          <w:ilvl w:val="0"/>
-          <w:numId w:val="17"/>
-        </w:numPr>
-        <w:spacing w:before="100" w:beforeAutospacing="1" w:after="100" w:afterAutospacing="1" w:line="240" w:lineRule="auto"/>
-        <w:rPr>
-          <w:rFonts w:ascii="Times New Roman" w:eastAsia="Times New Roman" w:hAnsi="Times New Roman" w:cs="Times New Roman"/>
-          <w:kern w:val="0"/>
-          <w14:ligatures w14:val="none"/>
-        </w:rPr>
-      </w:pPr>
-      <w:r>
-        <w:rPr>
-          <w:rFonts w:ascii="Times New Roman" w:eastAsia="Times New Roman" w:hAnsi="Times New Roman" w:cs="Times New Roman"/>
-          <w:kern w:val="0"/>
-          <w14:ligatures w14:val="none"/>
-        </w:rPr>
-        <w:t>Data cleaning and preprocessing in Python</w:t>
-      </w:r>
-    </w:p>
-    <w:p>
-      <w:pPr>
-        <w:numPr>
-          <w:ilvl w:val="0"/>
-          <w:numId w:val="17"/>
-        </w:numPr>
-        <w:spacing w:before="100" w:beforeAutospacing="1" w:after="100" w:afterAutospacing="1" w:line="240" w:lineRule="auto"/>
-        <w:rPr>
-          <w:rFonts w:ascii="Times New Roman" w:eastAsia="Times New Roman" w:hAnsi="Times New Roman" w:cs="Times New Roman"/>
-          <w:kern w:val="0"/>
-          <w14:ligatures w14:val="none"/>
-        </w:rPr>
-      </w:pPr>
-      <w:r>
-        <w:rPr>
-          <w:rFonts w:ascii="Times New Roman" w:eastAsia="Times New Roman" w:hAnsi="Times New Roman" w:cs="Times New Roman"/>
-          <w:kern w:val="0"/>
-          <w14:ligatures w14:val="none"/>
-        </w:rPr>
-        <w:t>Geospatial data visualization</w:t>
-      </w:r>
-    </w:p>
-    <w:p>
-      <w:pPr>
-        <w:numPr>
-          <w:ilvl w:val="0"/>
-          <w:numId w:val="17"/>
-        </w:numPr>
-        <w:spacing w:before="100" w:beforeAutospacing="1" w:after="100" w:afterAutospacing="1" w:line="240" w:lineRule="auto"/>
-        <w:rPr>
-          <w:rFonts w:ascii="Times New Roman" w:eastAsia="Times New Roman" w:hAnsi="Times New Roman" w:cs="Times New Roman"/>
-          <w:kern w:val="0"/>
-          <w14:ligatures w14:val="none"/>
-        </w:rPr>
-      </w:pPr>
-      <w:r>
-        <w:rPr>
-          <w:rFonts w:ascii="Times New Roman" w:eastAsia="Times New Roman" w:hAnsi="Times New Roman" w:cs="Times New Roman"/>
-          <w:kern w:val="0"/>
-          <w14:ligatures w14:val="none"/>
-        </w:rPr>
-        <w:t>Power BI dashboard building</w:t>
-      </w:r>
-    </w:p>
-    <w:p>
-      <w:pPr>
-        <w:numPr>
-          <w:ilvl w:val="0"/>
-          <w:numId w:val="17"/>
-        </w:numPr>
-        <w:spacing w:before="100" w:beforeAutospacing="1" w:after="100" w:afterAutospacing="1" w:line="240" w:lineRule="auto"/>
-        <w:rPr>
-          <w:rFonts w:ascii="Times New Roman" w:eastAsia="Times New Roman" w:hAnsi="Times New Roman" w:cs="Times New Roman"/>
-          <w:kern w:val="0"/>
-          <w14:ligatures w14:val="none"/>
-        </w:rPr>
-      </w:pPr>
-      <w:r>
-        <w:rPr>
-          <w:rFonts w:ascii="Times New Roman" w:eastAsia="Times New Roman" w:hAnsi="Times New Roman" w:cs="Times New Roman"/>
-          <w:kern w:val="0"/>
-          <w14:ligatures w14:val="none"/>
-        </w:rPr>
-        <w:t>Storytelling with data for a general audience</w:t>
-      </w:r>
-    </w:p>
-    <w:p>
-      <w:r>
-        <w:br w:type="page"/>
-      </w:r>
-    </w:p>
-    <w:p>
-      <w:pPr>
-        <w:spacing w:before="100" w:beforeAutospacing="1" w:after="100" w:afterAutospacing="1" w:line="240" w:lineRule="auto"/>
-        <w:outlineLvl w:val="1"/>
-        <w:rPr>
-          <w:rFonts w:ascii="Times New Roman" w:eastAsia="Times New Roman" w:hAnsi="Times New Roman" w:cs="Times New Roman"/>
-          <w:b/>
-          <w:bCs/>
-          <w:kern w:val="0"/>
-          <w:sz w:val="36"/>
-          <w:szCs w:val="36"/>
-          <w14:ligatures w14:val="none"/>
-        </w:rPr>
-      </w:pPr>
-      <w:r>
-        <w:rPr>
-          <w:rFonts w:ascii="Times New Roman" w:eastAsia="Times New Roman" w:hAnsi="Times New Roman" w:cs="Times New Roman"/>
-          <w:b/>
-          <w:bCs/>
-          <w:kern w:val="0"/>
-          <w:sz w:val="36"/>
-          <w:szCs w:val="36"/>
-          <w14:ligatures w14:val="none"/>
-        </w:rPr>
-        <w:lastRenderedPageBreak/>
-        <w:t xml:space="preserve">Feathered Invaders: An Exploration of Non-Native Birds in North America </w:t>
-      </w:r>
-      <w:r>
-        <w:rPr>
-          <w:rFonts w:ascii="Times New Roman" w:eastAsia="Times New Roman" w:hAnsi="Times New Roman" w:cs="Times New Roman"/>
-          <w:b/>
-          <w:bCs/>
-          <w:kern w:val="0"/>
-          <w:sz w:val="36"/>
-          <w:szCs w:val="36"/>
-          <w14:ligatures w14:val="none"/>
-        </w:rPr>
-        <w:t xml:space="preserve"> — Week-by-Week Plan</w:t>
+        <w:t xml:space="preserve"> Week-by-Week Plan</w:t>
       </w:r>
     </w:p>
     <w:p>
@@ -1937,13 +387,23 @@
           <w14:ligatures w14:val="none"/>
         </w:rPr>
       </w:pPr>
-      <w:r>
-        <w:rPr>
-          <w:rFonts w:ascii="Times New Roman" w:eastAsia="Times New Roman" w:hAnsi="Times New Roman" w:cs="Times New Roman"/>
-          <w:kern w:val="0"/>
-          <w14:ligatures w14:val="none"/>
-        </w:rPr>
-        <w:t>BirdLife Data Zone (species, habitats, conservation status)</w:t>
+      <w:proofErr w:type="spellStart"/>
+      <w:r>
+        <w:rPr>
+          <w:rFonts w:ascii="Times New Roman" w:eastAsia="Times New Roman" w:hAnsi="Times New Roman" w:cs="Times New Roman"/>
+          <w:kern w:val="0"/>
+          <w14:ligatures w14:val="none"/>
+        </w:rPr>
+        <w:t>BirdLife</w:t>
+      </w:r>
+      <w:proofErr w:type="spellEnd"/>
+      <w:r>
+        <w:rPr>
+          <w:rFonts w:ascii="Times New Roman" w:eastAsia="Times New Roman" w:hAnsi="Times New Roman" w:cs="Times New Roman"/>
+          <w:kern w:val="0"/>
+          <w14:ligatures w14:val="none"/>
+        </w:rPr>
+        <w:t xml:space="preserve"> Data Zone (species, habitats, conservation status)</w:t>
       </w:r>
     </w:p>
     <w:p>
@@ -2011,7 +471,47 @@
           <w:kern w:val="0"/>
           <w14:ligatures w14:val="none"/>
         </w:rPr>
-        <w:t>Not using for now, might be great for machine learning but only contains images and sounds, etc.</w:t>
+        <w:t xml:space="preserve">Not </w:t>
+      </w:r>
+      <w:proofErr w:type="gramStart"/>
+      <w:r>
+        <w:rPr>
+          <w:rFonts w:ascii="Times New Roman" w:eastAsia="Times New Roman" w:hAnsi="Times New Roman" w:cs="Times New Roman"/>
+          <w:color w:val="EE0000"/>
+          <w:kern w:val="0"/>
+          <w14:ligatures w14:val="none"/>
+        </w:rPr>
+        <w:t>using</w:t>
+      </w:r>
+      <w:proofErr w:type="gramEnd"/>
+      <w:r>
+        <w:rPr>
+          <w:rFonts w:ascii="Times New Roman" w:eastAsia="Times New Roman" w:hAnsi="Times New Roman" w:cs="Times New Roman"/>
+          <w:color w:val="EE0000"/>
+          <w:kern w:val="0"/>
+          <w14:ligatures w14:val="none"/>
+        </w:rPr>
+        <w:t xml:space="preserve"> for </w:t>
+      </w:r>
+      <w:proofErr w:type="gramStart"/>
+      <w:r>
+        <w:rPr>
+          <w:rFonts w:ascii="Times New Roman" w:eastAsia="Times New Roman" w:hAnsi="Times New Roman" w:cs="Times New Roman"/>
+          <w:color w:val="EE0000"/>
+          <w:kern w:val="0"/>
+          <w14:ligatures w14:val="none"/>
+        </w:rPr>
+        <w:t>now,</w:t>
+      </w:r>
+      <w:proofErr w:type="gramEnd"/>
+      <w:r>
+        <w:rPr>
+          <w:rFonts w:ascii="Times New Roman" w:eastAsia="Times New Roman" w:hAnsi="Times New Roman" w:cs="Times New Roman"/>
+          <w:color w:val="EE0000"/>
+          <w:kern w:val="0"/>
+          <w14:ligatures w14:val="none"/>
+        </w:rPr>
+        <w:t xml:space="preserve"> might be great for machine learning but only contains images and sounds, etc.</w:t>
       </w:r>
     </w:p>
     <w:p>
@@ -2102,6 +602,40 @@
     <w:p>
       <w:pPr>
         <w:numPr>
+          <w:ilvl w:val="2"/>
+          <w:numId w:val="18"/>
+        </w:numPr>
+        <w:spacing w:before="100" w:beforeAutospacing="1" w:after="100" w:afterAutospacing="1" w:line="240" w:lineRule="auto"/>
+        <w:rPr>
+          <w:rFonts w:ascii="Times New Roman" w:eastAsia="Times New Roman" w:hAnsi="Times New Roman" w:cs="Times New Roman"/>
+          <w:kern w:val="0"/>
+          <w14:ligatures w14:val="none"/>
+        </w:rPr>
+      </w:pPr>
+      <w:proofErr w:type="spellStart"/>
+      <w:r>
+        <w:rPr>
+          <w:rFonts w:ascii="Times New Roman" w:eastAsia="Times New Roman" w:hAnsi="Times New Roman" w:cs="Times New Roman"/>
+          <w:color w:val="EE0000"/>
+          <w:kern w:val="0"/>
+          <w14:ligatures w14:val="none"/>
+        </w:rPr>
+        <w:t>feathered_invaders</w:t>
+      </w:r>
+      <w:proofErr w:type="spellEnd"/>
+      <w:r>
+        <w:rPr>
+          <w:rFonts w:ascii="Times New Roman" w:eastAsia="Times New Roman" w:hAnsi="Times New Roman" w:cs="Times New Roman"/>
+          <w:color w:val="EE0000"/>
+          <w:kern w:val="0"/>
+          <w14:ligatures w14:val="none"/>
+        </w:rPr>
+        <w:t xml:space="preserve"> repo</w:t>
+      </w:r>
+    </w:p>
+    <w:p>
+      <w:pPr>
+        <w:numPr>
           <w:ilvl w:val="1"/>
           <w:numId w:val="18"/>
         </w:numPr>
@@ -2136,7 +670,16 @@
           <w:kern w:val="0"/>
           <w14:ligatures w14:val="none"/>
         </w:rPr>
-        <w:t xml:space="preserve"> and run initial </w:t>
+        <w:t xml:space="preserve"> and run </w:t>
+      </w:r>
+      <w:proofErr w:type="gramStart"/>
+      <w:r>
+        <w:rPr>
+          <w:rFonts w:ascii="Times New Roman" w:eastAsia="Times New Roman" w:hAnsi="Times New Roman" w:cs="Times New Roman"/>
+          <w:kern w:val="0"/>
+          <w14:ligatures w14:val="none"/>
+        </w:rPr>
+        <w:t xml:space="preserve">initial </w:t>
       </w:r>
       <w:r>
         <w:rPr>
@@ -2146,16 +689,9 @@
           <w:szCs w:val="20"/>
           <w14:ligatures w14:val="none"/>
         </w:rPr>
-        <w:t>.head()</w:t>
-      </w:r>
-      <w:r>
-        <w:rPr>
-          <w:rFonts w:ascii="Times New Roman" w:eastAsia="Times New Roman" w:hAnsi="Times New Roman" w:cs="Times New Roman"/>
-          <w:kern w:val="0"/>
-          <w14:ligatures w14:val="none"/>
-        </w:rPr>
-        <w:t xml:space="preserve"> / </w:t>
-      </w:r>
+        <w:t>.head</w:t>
+      </w:r>
+      <w:proofErr w:type="gramEnd"/>
       <w:r>
         <w:rPr>
           <w:rFonts w:ascii="Courier New" w:eastAsia="Times New Roman" w:hAnsi="Courier New" w:cs="Courier New"/>
@@ -2164,7 +700,45 @@
           <w:szCs w:val="20"/>
           <w14:ligatures w14:val="none"/>
         </w:rPr>
-        <w:t>.describe()</w:t>
+        <w:t>()</w:t>
+      </w:r>
+      <w:r>
+        <w:rPr>
+          <w:rFonts w:ascii="Times New Roman" w:eastAsia="Times New Roman" w:hAnsi="Times New Roman" w:cs="Times New Roman"/>
+          <w:kern w:val="0"/>
+          <w14:ligatures w14:val="none"/>
+        </w:rPr>
+        <w:t xml:space="preserve"> </w:t>
+      </w:r>
+      <w:proofErr w:type="gramStart"/>
+      <w:r>
+        <w:rPr>
+          <w:rFonts w:ascii="Times New Roman" w:eastAsia="Times New Roman" w:hAnsi="Times New Roman" w:cs="Times New Roman"/>
+          <w:kern w:val="0"/>
+          <w14:ligatures w14:val="none"/>
+        </w:rPr>
+        <w:t xml:space="preserve">/ </w:t>
+      </w:r>
+      <w:r>
+        <w:rPr>
+          <w:rFonts w:ascii="Courier New" w:eastAsia="Times New Roman" w:hAnsi="Courier New" w:cs="Courier New"/>
+          <w:kern w:val="0"/>
+          <w:sz w:val="20"/>
+          <w:szCs w:val="20"/>
+          <w14:ligatures w14:val="none"/>
+        </w:rPr>
+        <w:t>.describe</w:t>
+      </w:r>
+      <w:proofErr w:type="gramEnd"/>
+      <w:r>
+        <w:rPr>
+          <w:rFonts w:ascii="Courier New" w:eastAsia="Times New Roman" w:hAnsi="Courier New" w:cs="Courier New"/>
+          <w:kern w:val="0"/>
+          <w:sz w:val="20"/>
+          <w:szCs w:val="20"/>
+          <w14:ligatures w14:val="none"/>
+        </w:rPr>
+        <w:t>()</w:t>
       </w:r>
       <w:r>
         <w:rPr>
@@ -2173,6 +747,29 @@
           <w14:ligatures w14:val="none"/>
         </w:rPr>
         <w:t xml:space="preserve"> checks.</w:t>
+      </w:r>
+    </w:p>
+    <w:p>
+      <w:pPr>
+        <w:numPr>
+          <w:ilvl w:val="2"/>
+          <w:numId w:val="18"/>
+        </w:numPr>
+        <w:spacing w:before="100" w:beforeAutospacing="1" w:after="100" w:afterAutospacing="1" w:line="240" w:lineRule="auto"/>
+        <w:rPr>
+          <w:rFonts w:ascii="Times New Roman" w:eastAsia="Times New Roman" w:hAnsi="Times New Roman" w:cs="Times New Roman"/>
+          <w:kern w:val="0"/>
+          <w14:ligatures w14:val="none"/>
+        </w:rPr>
+      </w:pPr>
+      <w:r>
+        <w:rPr>
+          <w:rFonts w:ascii="Times New Roman" w:eastAsia="Times New Roman" w:hAnsi="Times New Roman" w:cs="Times New Roman"/>
+          <w:color w:val="EE0000"/>
+          <w:kern w:val="0"/>
+          <w14:ligatures w14:val="none"/>
+        </w:rPr>
+        <w:t>Inspected data, copied sample file (1000 rows), started full \copy</w:t>
       </w:r>
     </w:p>
     <w:p>
@@ -2373,6 +970,7 @@
           <w:kern w:val="0"/>
           <w14:ligatures w14:val="none"/>
         </w:rPr>
+        <w:lastRenderedPageBreak/>
         <w:t>If using multiple datasets, join them into a single table or star schema.</w:t>
       </w:r>
     </w:p>
@@ -2628,7 +1226,6 @@
           <w:kern w:val="0"/>
           <w14:ligatures w14:val="none"/>
         </w:rPr>
-        <w:lastRenderedPageBreak/>
         <w:t>Calculate summary stats (species counts, most reported birds, seasonal activity).</w:t>
       </w:r>
     </w:p>
@@ -2705,8 +1302,20 @@
           <w:szCs w:val="20"/>
           <w14:ligatures w14:val="none"/>
         </w:rPr>
-        <w:t>.png</w:t>
-      </w:r>
+        <w:t>.</w:t>
+      </w:r>
+      <w:proofErr w:type="spellStart"/>
+      <w:r>
+        <w:rPr>
+          <w:rFonts w:ascii="Courier New" w:eastAsia="Times New Roman" w:hAnsi="Courier New" w:cs="Courier New"/>
+          <w:kern w:val="0"/>
+          <w:sz w:val="20"/>
+          <w:szCs w:val="20"/>
+          <w14:ligatures w14:val="none"/>
+        </w:rPr>
+        <w:t>png</w:t>
+      </w:r>
+      <w:proofErr w:type="spellEnd"/>
       <w:r>
         <w:rPr>
           <w:rFonts w:ascii="Times New Roman" w:eastAsia="Times New Roman" w:hAnsi="Times New Roman" w:cs="Times New Roman"/>
@@ -2960,6 +1569,7 @@
         </w:rPr>
         <w:t>Grouping &amp; aggregation (</w:t>
       </w:r>
+      <w:proofErr w:type="spellStart"/>
       <w:r>
         <w:rPr>
           <w:rFonts w:ascii="Courier New" w:eastAsia="Times New Roman" w:hAnsi="Courier New" w:cs="Courier New"/>
@@ -2970,6 +1580,7 @@
         </w:rPr>
         <w:t>groupby</w:t>
       </w:r>
+      <w:proofErr w:type="spellEnd"/>
       <w:r>
         <w:rPr>
           <w:rFonts w:ascii="Times New Roman" w:eastAsia="Times New Roman" w:hAnsi="Times New Roman" w:cs="Times New Roman"/>
@@ -3040,6 +1651,7 @@
         </w:rPr>
         <w:t>Geospatial analysis if relevant (</w:t>
       </w:r>
+      <w:proofErr w:type="spellStart"/>
       <w:r>
         <w:rPr>
           <w:rFonts w:ascii="Courier New" w:eastAsia="Times New Roman" w:hAnsi="Courier New" w:cs="Courier New"/>
@@ -3050,6 +1662,7 @@
         </w:rPr>
         <w:t>geopandas</w:t>
       </w:r>
+      <w:proofErr w:type="spellEnd"/>
       <w:r>
         <w:rPr>
           <w:rFonts w:ascii="Times New Roman" w:eastAsia="Times New Roman" w:hAnsi="Times New Roman" w:cs="Times New Roman"/>
@@ -3311,6 +1924,7 @@
           <w:kern w:val="0"/>
           <w14:ligatures w14:val="none"/>
         </w:rPr>
+        <w:lastRenderedPageBreak/>
         <w:t>Map visual (bird observations by location)</w:t>
       </w:r>
     </w:p>
@@ -3502,7 +2116,6 @@
           <w:kern w:val="0"/>
           <w14:ligatures w14:val="none"/>
         </w:rPr>
-        <w:lastRenderedPageBreak/>
         <w:t>Goal:</w:t>
       </w:r>
       <w:r>

</xml_diff>